<commit_message>
subtle changes to legacy style
</commit_message>
<xml_diff>
--- a/legacy_style/William_Pratt_Traditional_Resume.docx
+++ b/legacy_style/William_Pratt_Traditional_Resume.docx
@@ -4,12 +4,17 @@
   <w:body>
     <w:p>
       <w:pPr>
+        <w:pBdr>
+          <w:top w:space="0" w:sz="0" w:val="nil"/>
+          <w:left w:space="0" w:sz="0" w:val="nil"/>
+          <w:bottom w:color="b7b7b7" w:space="0" w:sz="8" w:val="single"/>
+          <w:right w:space="0" w:sz="0" w:val="nil"/>
+        </w:pBdr>
         <w:spacing w:after="240" w:before="240" w:lineRule="auto"/>
         <w:rPr>
-          <w:rFonts w:ascii="Avenir" w:cs="Avenir" w:eastAsia="Avenir" w:hAnsi="Avenir"/>
-          <w:color w:val="5f5f5f"/>
-          <w:sz w:val="28"/>
-          <w:szCs w:val="28"/>
+          <w:rFonts w:ascii="Calibri" w:cs="Calibri" w:eastAsia="Calibri" w:hAnsi="Calibri"/>
+          <w:sz w:val="20"/>
+          <w:szCs w:val="20"/>
         </w:rPr>
         <w:sectPr>
           <w:headerReference r:id="rId6" w:type="default"/>
@@ -26,11 +31,20 @@
         <w:rPr>
           <w:rFonts w:ascii="Calibri" w:cs="Calibri" w:eastAsia="Calibri" w:hAnsi="Calibri"/>
           <w:b w:val="1"/>
-          <w:sz w:val="20"/>
-          <w:szCs w:val="20"/>
+          <w:sz w:val="32"/>
+          <w:szCs w:val="32"/>
           <w:rtl w:val="0"/>
         </w:rPr>
         <w:t xml:space="preserve">William Pratt</w:t>
+      </w:r>
+      <w:r>
+        <w:rPr>
+          <w:rFonts w:ascii="Calibri" w:cs="Calibri" w:eastAsia="Calibri" w:hAnsi="Calibri"/>
+          <w:b w:val="1"/>
+          <w:sz w:val="20"/>
+          <w:szCs w:val="20"/>
+          <w:rtl w:val="0"/>
+        </w:rPr>
         <w:br w:type="textWrapping"/>
         <w:t xml:space="preserve"> </w:t>
       </w:r>
@@ -41,7 +55,29 @@
           <w:szCs w:val="20"/>
           <w:rtl w:val="0"/>
         </w:rPr>
-        <w:t xml:space="preserve">Sperry, OK 74073 • billp@billpratt.net • (925) 785-1106 • LinkedIn: linkedin.com/in/williamrpratt</w:t>
+        <w:t xml:space="preserve">Sperry, OK 74073 • billp@billpratt.net • (925) 785-1106 • LinkedIn: </w:t>
+      </w:r>
+      <w:hyperlink r:id="rId10">
+        <w:r>
+          <w:rPr>
+            <w:rFonts w:ascii="Calibri" w:cs="Calibri" w:eastAsia="Calibri" w:hAnsi="Calibri"/>
+            <w:color w:val="1155cc"/>
+            <w:sz w:val="20"/>
+            <w:szCs w:val="20"/>
+            <w:u w:val="single"/>
+            <w:rtl w:val="0"/>
+          </w:rPr>
+          <w:t xml:space="preserve">linkedin.com/in/williamrpratt</w:t>
+        </w:r>
+      </w:hyperlink>
+      <w:r>
+        <w:rPr>
+          <w:rFonts w:ascii="Calibri" w:cs="Calibri" w:eastAsia="Calibri" w:hAnsi="Calibri"/>
+          <w:sz w:val="20"/>
+          <w:szCs w:val="20"/>
+          <w:rtl w:val="0"/>
+        </w:rPr>
+        <w:br w:type="textWrapping"/>
       </w:r>
       <w:r>
         <w:rPr>

</xml_diff>